<commit_message>
Added virtual window for creting reservation
</commit_message>
<xml_diff>
--- a/docs/VirtualWindowsForTasks.docx
+++ b/docs/VirtualWindowsForTasks.docx
@@ -5,33 +5,36 @@
     <w:p>
       <w:pPr>
         <w:pStyle w:val="Heading1"/>
+        <w:rPr>
+          <w:lang w:val="en-US"/>
+        </w:rPr>
       </w:pPr>
-      <w:proofErr w:type="spellStart"/>
       <w:r>
-        <w:t>Task</w:t>
-      </w:r>
-      <w:proofErr w:type="spellEnd"/>
-      <w:r>
-        <w:t xml:space="preserve">: </w:t>
-      </w:r>
-      <w:proofErr w:type="spellStart"/>
-      <w:r>
-        <w:t>Creat</w:t>
+        <w:rPr>
+          <w:lang w:val="en-US"/>
+        </w:rPr>
+        <w:t>Task: Creat</w:t>
       </w:r>
       <w:r>
+        <w:rPr>
+          <w:lang w:val="en-US"/>
+        </w:rPr>
         <w:t>e</w:t>
       </w:r>
-      <w:proofErr w:type="spellEnd"/>
       <w:r>
-        <w:t xml:space="preserve"> </w:t>
+        <w:rPr>
+          <w:lang w:val="en-US"/>
+        </w:rPr>
+        <w:t xml:space="preserve"> user</w:t>
       </w:r>
-      <w:proofErr w:type="spellStart"/>
-      <w:r>
-        <w:t>user</w:t>
-      </w:r>
-      <w:proofErr w:type="spellEnd"/>
     </w:p>
-    <w:p/>
+    <w:p>
+      <w:pPr>
+        <w:rPr>
+          <w:lang w:val="en-US"/>
+        </w:rPr>
+      </w:pPr>
+    </w:p>
     <w:p>
       <w:pPr>
         <w:rPr>
@@ -404,8 +407,6 @@
           <w:lang w:val="en-US"/>
         </w:rPr>
       </w:pPr>
-      <w:bookmarkStart w:id="0" w:name="_GoBack"/>
-      <w:bookmarkEnd w:id="0"/>
     </w:p>
     <w:p>
       <w:pPr>
@@ -508,7 +509,7 @@
                 <w:lang w:val="en-US"/>
               </w:rPr>
             </w:pPr>
-            <w:hyperlink r:id="rId5" w:history="1">
+            <w:hyperlink r:id="rId6" w:history="1">
               <w:r>
                 <w:rPr>
                   <w:rStyle w:val="Hyperlink"/>
@@ -803,6 +804,799 @@
           <w:lang w:val="en-US"/>
         </w:rPr>
       </w:pPr>
+    </w:p>
+    <w:p>
+      <w:pPr>
+        <w:rPr>
+          <w:lang w:val="en-US"/>
+        </w:rPr>
+      </w:pPr>
+      <w:r>
+        <w:rPr>
+          <w:lang w:val="en-US"/>
+        </w:rPr>
+        <w:br w:type="page"/>
+      </w:r>
+    </w:p>
+    <w:p>
+      <w:pPr>
+        <w:pStyle w:val="Heading1"/>
+        <w:rPr>
+          <w:lang w:val="en-US"/>
+        </w:rPr>
+      </w:pPr>
+      <w:proofErr w:type="gramStart"/>
+      <w:r>
+        <w:rPr>
+          <w:lang w:val="en-US"/>
+        </w:rPr>
+        <w:lastRenderedPageBreak/>
+        <w:t>Task :</w:t>
+      </w:r>
+      <w:proofErr w:type="gramEnd"/>
+      <w:r>
+        <w:rPr>
+          <w:lang w:val="en-US"/>
+        </w:rPr>
+        <w:t xml:space="preserve"> Create Reservation</w:t>
+      </w:r>
+    </w:p>
+    <w:p>
+      <w:pPr>
+        <w:rPr>
+          <w:lang w:val="en-US"/>
+        </w:rPr>
+      </w:pPr>
+    </w:p>
+    <w:p>
+      <w:pPr>
+        <w:rPr>
+          <w:lang w:val="en-US"/>
+        </w:rPr>
+      </w:pPr>
+      <w:r>
+        <w:rPr>
+          <w:lang w:val="en-US"/>
+        </w:rPr>
+        <w:t>“Virtual window”</w:t>
+      </w:r>
+    </w:p>
+    <w:tbl>
+      <w:tblPr>
+        <w:tblStyle w:val="TableGrid"/>
+        <w:tblW w:w="0" w:type="auto"/>
+        <w:tblLook w:val="04A0" w:firstRow="1" w:lastRow="0" w:firstColumn="1" w:lastColumn="0" w:noHBand="0" w:noVBand="1"/>
+      </w:tblPr>
+      <w:tblGrid>
+        <w:gridCol w:w="4889"/>
+        <w:gridCol w:w="4889"/>
+      </w:tblGrid>
+      <w:tr>
+        <w:tc>
+          <w:tcPr>
+            <w:tcW w:w="4889" w:type="dxa"/>
+          </w:tcPr>
+          <w:p>
+            <w:pPr>
+              <w:rPr>
+                <w:b/>
+                <w:lang w:val="en-US"/>
+              </w:rPr>
+            </w:pPr>
+            <w:r>
+              <w:rPr>
+                <w:b/>
+                <w:lang w:val="en-US"/>
+              </w:rPr>
+              <w:t>Field</w:t>
+            </w:r>
+          </w:p>
+        </w:tc>
+        <w:tc>
+          <w:tcPr>
+            <w:tcW w:w="4889" w:type="dxa"/>
+          </w:tcPr>
+          <w:p>
+            <w:pPr>
+              <w:rPr>
+                <w:b/>
+                <w:lang w:val="en-US"/>
+              </w:rPr>
+            </w:pPr>
+            <w:r>
+              <w:rPr>
+                <w:b/>
+                <w:lang w:val="en-US"/>
+              </w:rPr>
+              <w:t>Mandatory</w:t>
+            </w:r>
+          </w:p>
+        </w:tc>
+      </w:tr>
+      <w:tr>
+        <w:tc>
+          <w:tcPr>
+            <w:tcW w:w="4889" w:type="dxa"/>
+          </w:tcPr>
+          <w:p>
+            <w:pPr>
+              <w:rPr>
+                <w:lang w:val="en-US"/>
+              </w:rPr>
+            </w:pPr>
+            <w:r>
+              <w:rPr>
+                <w:lang w:val="en-US"/>
+              </w:rPr>
+              <w:t>Date to play</w:t>
+            </w:r>
+          </w:p>
+        </w:tc>
+        <w:tc>
+          <w:tcPr>
+            <w:tcW w:w="4889" w:type="dxa"/>
+          </w:tcPr>
+          <w:p>
+            <w:pPr>
+              <w:rPr>
+                <w:b/>
+                <w:lang w:val="en-US"/>
+              </w:rPr>
+            </w:pPr>
+            <w:r>
+              <w:rPr>
+                <w:b/>
+                <w:lang w:val="en-US"/>
+              </w:rPr>
+              <w:t>YES</w:t>
+            </w:r>
+          </w:p>
+        </w:tc>
+      </w:tr>
+      <w:tr>
+        <w:tc>
+          <w:tcPr>
+            <w:tcW w:w="4889" w:type="dxa"/>
+          </w:tcPr>
+          <w:p>
+            <w:pPr>
+              <w:rPr>
+                <w:lang w:val="en-US"/>
+              </w:rPr>
+            </w:pPr>
+            <w:r>
+              <w:rPr>
+                <w:lang w:val="en-US"/>
+              </w:rPr>
+              <w:t>Time to start playing</w:t>
+            </w:r>
+          </w:p>
+        </w:tc>
+        <w:tc>
+          <w:tcPr>
+            <w:tcW w:w="4889" w:type="dxa"/>
+          </w:tcPr>
+          <w:p>
+            <w:pPr>
+              <w:rPr>
+                <w:b/>
+                <w:lang w:val="en-US"/>
+              </w:rPr>
+            </w:pPr>
+            <w:r>
+              <w:rPr>
+                <w:b/>
+                <w:lang w:val="en-US"/>
+              </w:rPr>
+              <w:t>YES</w:t>
+            </w:r>
+          </w:p>
+        </w:tc>
+      </w:tr>
+      <w:tr>
+        <w:tc>
+          <w:tcPr>
+            <w:tcW w:w="4889" w:type="dxa"/>
+          </w:tcPr>
+          <w:p>
+            <w:pPr>
+              <w:rPr>
+                <w:lang w:val="en-US"/>
+              </w:rPr>
+            </w:pPr>
+            <w:r>
+              <w:rPr>
+                <w:lang w:val="en-US"/>
+              </w:rPr>
+              <w:t>Hours to play</w:t>
+            </w:r>
+          </w:p>
+        </w:tc>
+        <w:tc>
+          <w:tcPr>
+            <w:tcW w:w="4889" w:type="dxa"/>
+          </w:tcPr>
+          <w:p>
+            <w:pPr>
+              <w:rPr>
+                <w:b/>
+                <w:lang w:val="en-US"/>
+              </w:rPr>
+            </w:pPr>
+            <w:r>
+              <w:rPr>
+                <w:b/>
+                <w:lang w:val="en-US"/>
+              </w:rPr>
+              <w:t>YES</w:t>
+            </w:r>
+          </w:p>
+        </w:tc>
+      </w:tr>
+      <w:tr>
+        <w:tc>
+          <w:tcPr>
+            <w:tcW w:w="4889" w:type="dxa"/>
+          </w:tcPr>
+          <w:p>
+            <w:pPr>
+              <w:rPr>
+                <w:lang w:val="en-US"/>
+              </w:rPr>
+            </w:pPr>
+            <w:r>
+              <w:rPr>
+                <w:lang w:val="en-US"/>
+              </w:rPr>
+              <w:t>Number of participants</w:t>
+            </w:r>
+          </w:p>
+        </w:tc>
+        <w:tc>
+          <w:tcPr>
+            <w:tcW w:w="4889" w:type="dxa"/>
+          </w:tcPr>
+          <w:p>
+            <w:pPr>
+              <w:rPr>
+                <w:b/>
+                <w:lang w:val="en-US"/>
+              </w:rPr>
+            </w:pPr>
+            <w:r>
+              <w:rPr>
+                <w:b/>
+                <w:lang w:val="en-US"/>
+              </w:rPr>
+              <w:t>YES</w:t>
+            </w:r>
+          </w:p>
+        </w:tc>
+      </w:tr>
+      <w:tr>
+        <w:tc>
+          <w:tcPr>
+            <w:tcW w:w="4889" w:type="dxa"/>
+          </w:tcPr>
+          <w:p>
+            <w:pPr>
+              <w:rPr>
+                <w:lang w:val="en-US"/>
+              </w:rPr>
+            </w:pPr>
+            <w:r>
+              <w:rPr>
+                <w:lang w:val="en-US"/>
+              </w:rPr>
+              <w:t>Cellphone</w:t>
+            </w:r>
+          </w:p>
+        </w:tc>
+        <w:tc>
+          <w:tcPr>
+            <w:tcW w:w="4889" w:type="dxa"/>
+          </w:tcPr>
+          <w:p>
+            <w:pPr>
+              <w:rPr>
+                <w:lang w:val="en-US"/>
+              </w:rPr>
+            </w:pPr>
+            <w:r>
+              <w:rPr>
+                <w:b/>
+                <w:lang w:val="en-US"/>
+              </w:rPr>
+              <w:t>YES</w:t>
+            </w:r>
+          </w:p>
+        </w:tc>
+      </w:tr>
+      <w:tr>
+        <w:tc>
+          <w:tcPr>
+            <w:tcW w:w="4889" w:type="dxa"/>
+          </w:tcPr>
+          <w:p>
+            <w:pPr>
+              <w:rPr>
+                <w:lang w:val="en-US"/>
+              </w:rPr>
+            </w:pPr>
+            <w:r>
+              <w:rPr>
+                <w:lang w:val="en-US"/>
+              </w:rPr>
+              <w:t>Email</w:t>
+            </w:r>
+          </w:p>
+        </w:tc>
+        <w:tc>
+          <w:tcPr>
+            <w:tcW w:w="4889" w:type="dxa"/>
+          </w:tcPr>
+          <w:p>
+            <w:pPr>
+              <w:rPr>
+                <w:lang w:val="en-US"/>
+              </w:rPr>
+            </w:pPr>
+          </w:p>
+        </w:tc>
+      </w:tr>
+      <w:tr>
+        <w:tc>
+          <w:tcPr>
+            <w:tcW w:w="4889" w:type="dxa"/>
+          </w:tcPr>
+          <w:p>
+            <w:pPr>
+              <w:rPr>
+                <w:lang w:val="en-US"/>
+              </w:rPr>
+            </w:pPr>
+            <w:r>
+              <w:rPr>
+                <w:lang w:val="en-US"/>
+              </w:rPr>
+              <w:t>Name</w:t>
+            </w:r>
+          </w:p>
+        </w:tc>
+        <w:tc>
+          <w:tcPr>
+            <w:tcW w:w="4889" w:type="dxa"/>
+          </w:tcPr>
+          <w:p>
+            <w:pPr>
+              <w:rPr>
+                <w:b/>
+                <w:lang w:val="en-US"/>
+              </w:rPr>
+            </w:pPr>
+            <w:r>
+              <w:rPr>
+                <w:b/>
+                <w:lang w:val="en-US"/>
+              </w:rPr>
+              <w:t>YES</w:t>
+            </w:r>
+          </w:p>
+        </w:tc>
+      </w:tr>
+    </w:tbl>
+    <w:p>
+      <w:pPr>
+        <w:rPr>
+          <w:lang w:val="en-US"/>
+        </w:rPr>
+      </w:pPr>
+    </w:p>
+    <w:p>
+      <w:pPr>
+        <w:rPr>
+          <w:i/>
+          <w:sz w:val="24"/>
+          <w:szCs w:val="24"/>
+          <w:lang w:val="en-US"/>
+        </w:rPr>
+      </w:pPr>
+      <w:r>
+        <w:rPr>
+          <w:i/>
+          <w:color w:val="C0504D" w:themeColor="accent2"/>
+          <w:sz w:val="24"/>
+          <w:szCs w:val="24"/>
+          <w:lang w:val="en-US"/>
+        </w:rPr>
+        <w:t xml:space="preserve">We should think about allowing entrance of participant names </w:t>
+      </w:r>
+      <w:r>
+        <w:rPr>
+          <w:b/>
+          <w:i/>
+          <w:color w:val="C0504D" w:themeColor="accent2"/>
+          <w:sz w:val="24"/>
+          <w:szCs w:val="24"/>
+          <w:lang w:val="en-US"/>
+        </w:rPr>
+        <w:t xml:space="preserve">after the reservation </w:t>
+      </w:r>
+      <w:r>
+        <w:rPr>
+          <w:i/>
+          <w:color w:val="C0504D" w:themeColor="accent2"/>
+          <w:sz w:val="24"/>
+          <w:szCs w:val="24"/>
+          <w:lang w:val="en-US"/>
+        </w:rPr>
+        <w:t>has succeeded</w:t>
+      </w:r>
+    </w:p>
+    <w:p>
+      <w:pPr>
+        <w:rPr>
+          <w:i/>
+          <w:lang w:val="en-US"/>
+        </w:rPr>
+      </w:pPr>
+    </w:p>
+    <w:p>
+      <w:pPr>
+        <w:rPr>
+          <w:lang w:val="en-US"/>
+        </w:rPr>
+      </w:pPr>
+      <w:r>
+        <w:rPr>
+          <w:lang w:val="en-US"/>
+        </w:rPr>
+        <w:t>“Example data”</w:t>
+      </w:r>
+    </w:p>
+    <w:tbl>
+      <w:tblPr>
+        <w:tblStyle w:val="TableGrid"/>
+        <w:tblW w:w="0" w:type="auto"/>
+        <w:tblLook w:val="04A0" w:firstRow="1" w:lastRow="0" w:firstColumn="1" w:lastColumn="0" w:noHBand="0" w:noVBand="1"/>
+      </w:tblPr>
+      <w:tblGrid>
+        <w:gridCol w:w="4889"/>
+        <w:gridCol w:w="4889"/>
+      </w:tblGrid>
+      <w:tr>
+        <w:tc>
+          <w:tcPr>
+            <w:tcW w:w="4889" w:type="dxa"/>
+          </w:tcPr>
+          <w:p>
+            <w:pPr>
+              <w:rPr>
+                <w:b/>
+                <w:lang w:val="en-US"/>
+              </w:rPr>
+            </w:pPr>
+            <w:r>
+              <w:rPr>
+                <w:b/>
+                <w:lang w:val="en-US"/>
+              </w:rPr>
+              <w:t>Field</w:t>
+            </w:r>
+          </w:p>
+        </w:tc>
+        <w:tc>
+          <w:tcPr>
+            <w:tcW w:w="4889" w:type="dxa"/>
+          </w:tcPr>
+          <w:p>
+            <w:pPr>
+              <w:rPr>
+                <w:b/>
+                <w:lang w:val="en-US"/>
+              </w:rPr>
+            </w:pPr>
+            <w:r>
+              <w:rPr>
+                <w:b/>
+                <w:lang w:val="en-US"/>
+              </w:rPr>
+              <w:t>Mandatory</w:t>
+            </w:r>
+          </w:p>
+        </w:tc>
+      </w:tr>
+      <w:tr>
+        <w:tc>
+          <w:tcPr>
+            <w:tcW w:w="4889" w:type="dxa"/>
+          </w:tcPr>
+          <w:p>
+            <w:pPr>
+              <w:rPr>
+                <w:lang w:val="en-US"/>
+              </w:rPr>
+            </w:pPr>
+            <w:r>
+              <w:rPr>
+                <w:lang w:val="en-US"/>
+              </w:rPr>
+              <w:t>Date to play</w:t>
+            </w:r>
+          </w:p>
+        </w:tc>
+        <w:tc>
+          <w:tcPr>
+            <w:tcW w:w="4889" w:type="dxa"/>
+          </w:tcPr>
+          <w:p>
+            <w:pPr>
+              <w:rPr>
+                <w:lang w:val="en-US"/>
+              </w:rPr>
+            </w:pPr>
+            <w:r>
+              <w:rPr>
+                <w:lang w:val="en-US"/>
+              </w:rPr>
+              <w:t xml:space="preserve">1/12 2013 </w:t>
+            </w:r>
+          </w:p>
+        </w:tc>
+      </w:tr>
+      <w:tr>
+        <w:tc>
+          <w:tcPr>
+            <w:tcW w:w="4889" w:type="dxa"/>
+          </w:tcPr>
+          <w:p>
+            <w:pPr>
+              <w:rPr>
+                <w:lang w:val="en-US"/>
+              </w:rPr>
+            </w:pPr>
+            <w:r>
+              <w:rPr>
+                <w:lang w:val="en-US"/>
+              </w:rPr>
+              <w:t>Time to start playing</w:t>
+            </w:r>
+          </w:p>
+        </w:tc>
+        <w:tc>
+          <w:tcPr>
+            <w:tcW w:w="4889" w:type="dxa"/>
+          </w:tcPr>
+          <w:p>
+            <w:pPr>
+              <w:rPr>
+                <w:lang w:val="en-US"/>
+              </w:rPr>
+            </w:pPr>
+            <w:r>
+              <w:rPr>
+                <w:lang w:val="en-US"/>
+              </w:rPr>
+              <w:t>13:00</w:t>
+            </w:r>
+          </w:p>
+        </w:tc>
+      </w:tr>
+      <w:tr>
+        <w:tc>
+          <w:tcPr>
+            <w:tcW w:w="4889" w:type="dxa"/>
+          </w:tcPr>
+          <w:p>
+            <w:pPr>
+              <w:rPr>
+                <w:lang w:val="en-US"/>
+              </w:rPr>
+            </w:pPr>
+            <w:r>
+              <w:rPr>
+                <w:lang w:val="en-US"/>
+              </w:rPr>
+              <w:t>Hours to play</w:t>
+            </w:r>
+          </w:p>
+        </w:tc>
+        <w:tc>
+          <w:tcPr>
+            <w:tcW w:w="4889" w:type="dxa"/>
+          </w:tcPr>
+          <w:p>
+            <w:pPr>
+              <w:rPr>
+                <w:lang w:val="en-US"/>
+              </w:rPr>
+            </w:pPr>
+            <w:r>
+              <w:rPr>
+                <w:lang w:val="en-US"/>
+              </w:rPr>
+              <w:t>2</w:t>
+            </w:r>
+          </w:p>
+        </w:tc>
+      </w:tr>
+      <w:tr>
+        <w:tc>
+          <w:tcPr>
+            <w:tcW w:w="4889" w:type="dxa"/>
+          </w:tcPr>
+          <w:p>
+            <w:pPr>
+              <w:rPr>
+                <w:lang w:val="en-US"/>
+              </w:rPr>
+            </w:pPr>
+            <w:proofErr w:type="spellStart"/>
+            <w:r>
+              <w:rPr>
+                <w:lang w:val="en-US"/>
+              </w:rPr>
+              <w:t>Nuber</w:t>
+            </w:r>
+            <w:proofErr w:type="spellEnd"/>
+            <w:r>
+              <w:rPr>
+                <w:lang w:val="en-US"/>
+              </w:rPr>
+              <w:t xml:space="preserve"> of participants</w:t>
+            </w:r>
+          </w:p>
+        </w:tc>
+        <w:tc>
+          <w:tcPr>
+            <w:tcW w:w="4889" w:type="dxa"/>
+          </w:tcPr>
+          <w:p>
+            <w:pPr>
+              <w:rPr>
+                <w:lang w:val="en-US"/>
+              </w:rPr>
+            </w:pPr>
+            <w:r>
+              <w:rPr>
+                <w:lang w:val="en-US"/>
+              </w:rPr>
+              <w:t>5</w:t>
+            </w:r>
+          </w:p>
+        </w:tc>
+      </w:tr>
+      <w:tr>
+        <w:tc>
+          <w:tcPr>
+            <w:tcW w:w="4889" w:type="dxa"/>
+          </w:tcPr>
+          <w:p>
+            <w:pPr>
+              <w:rPr>
+                <w:lang w:val="en-US"/>
+              </w:rPr>
+            </w:pPr>
+            <w:r>
+              <w:rPr>
+                <w:lang w:val="en-US"/>
+              </w:rPr>
+              <w:t>Cellphone</w:t>
+            </w:r>
+          </w:p>
+        </w:tc>
+        <w:tc>
+          <w:tcPr>
+            <w:tcW w:w="4889" w:type="dxa"/>
+          </w:tcPr>
+          <w:p>
+            <w:pPr>
+              <w:rPr>
+                <w:lang w:val="en-US"/>
+              </w:rPr>
+            </w:pPr>
+            <w:r>
+              <w:rPr>
+                <w:lang w:val="en-US"/>
+              </w:rPr>
+              <w:t>+45 12 34 56 78</w:t>
+            </w:r>
+          </w:p>
+        </w:tc>
+      </w:tr>
+      <w:tr>
+        <w:tc>
+          <w:tcPr>
+            <w:tcW w:w="4889" w:type="dxa"/>
+          </w:tcPr>
+          <w:p>
+            <w:pPr>
+              <w:rPr>
+                <w:lang w:val="en-US"/>
+              </w:rPr>
+            </w:pPr>
+            <w:r>
+              <w:rPr>
+                <w:lang w:val="en-US"/>
+              </w:rPr>
+              <w:t>Email</w:t>
+            </w:r>
+          </w:p>
+        </w:tc>
+        <w:tc>
+          <w:tcPr>
+            <w:tcW w:w="4889" w:type="dxa"/>
+          </w:tcPr>
+          <w:p>
+            <w:pPr>
+              <w:rPr>
+                <w:lang w:val="en-US"/>
+              </w:rPr>
+            </w:pPr>
+            <w:r>
+              <w:rPr>
+                <w:lang w:val="en-US"/>
+              </w:rPr>
+              <w:t>gurli@hansen.dk</w:t>
+            </w:r>
+          </w:p>
+        </w:tc>
+      </w:tr>
+      <w:tr>
+        <w:tc>
+          <w:tcPr>
+            <w:tcW w:w="4889" w:type="dxa"/>
+          </w:tcPr>
+          <w:p>
+            <w:pPr>
+              <w:rPr>
+                <w:lang w:val="en-US"/>
+              </w:rPr>
+            </w:pPr>
+            <w:r>
+              <w:rPr>
+                <w:lang w:val="en-US"/>
+              </w:rPr>
+              <w:t>Name</w:t>
+            </w:r>
+          </w:p>
+        </w:tc>
+        <w:tc>
+          <w:tcPr>
+            <w:tcW w:w="4889" w:type="dxa"/>
+          </w:tcPr>
+          <w:p>
+            <w:pPr>
+              <w:rPr>
+                <w:lang w:val="en-US"/>
+              </w:rPr>
+            </w:pPr>
+            <w:proofErr w:type="spellStart"/>
+            <w:r>
+              <w:rPr>
+                <w:lang w:val="en-US"/>
+              </w:rPr>
+              <w:t>Gurli</w:t>
+            </w:r>
+            <w:proofErr w:type="spellEnd"/>
+            <w:r>
+              <w:rPr>
+                <w:lang w:val="en-US"/>
+              </w:rPr>
+              <w:t xml:space="preserve"> Hansen</w:t>
+            </w:r>
+          </w:p>
+        </w:tc>
+      </w:tr>
+    </w:tbl>
+    <w:p>
+      <w:pPr>
+        <w:rPr>
+          <w:lang w:val="en-US"/>
+        </w:rPr>
+      </w:pPr>
+      <w:bookmarkStart w:id="0" w:name="_GoBack"/>
+      <w:bookmarkEnd w:id="0"/>
     </w:p>
     <w:sectPr>
       <w:pgSz w:w="11906" w:h="16838"/>
@@ -1627,4 +2421,16 @@
   <a:objectDefaults/>
   <a:extraClrSchemeLst/>
 </a:theme>
+</file>
+
+<file path=customXml/item1.xml><?xml version="1.0" encoding="utf-8"?>
+<b:Sources xmlns:b="http://schemas.openxmlformats.org/officeDocument/2006/bibliography" xmlns="http://schemas.openxmlformats.org/officeDocument/2006/bibliography" SelectedStyle="\APA.XSL" StyleName="APA"/>
+</file>
+
+<file path=customXml/itemProps1.xml><?xml version="1.0" encoding="utf-8"?>
+<ds:datastoreItem xmlns:ds="http://schemas.openxmlformats.org/officeDocument/2006/customXml" ds:itemID="{B081217F-ED39-46B9-8634-5EE02CE7536D}">
+  <ds:schemaRefs>
+    <ds:schemaRef ds:uri="http://schemas.openxmlformats.org/officeDocument/2006/bibliography"/>
+  </ds:schemaRefs>
+</ds:datastoreItem>
 </file>
</xml_diff>